<commit_message>
added new chair in supp com and new templete
</commit_message>
<xml_diff>
--- a/public/STESI 2026 - Special Session Proposal Template.docx
+++ b/public/STESI 2026 - Special Session Proposal Template.docx
@@ -15,6 +15,73 @@
       </w:pPr>
       <w:r>
         <w:rPr>
+          <w:noProof/>
+        </w:rPr>
+        <w:drawing>
+          <wp:anchor distT="0" distB="0" distL="114300" distR="114300" simplePos="0" relativeHeight="251657728" behindDoc="1" locked="0" layoutInCell="1" allowOverlap="1" wp14:anchorId="2A034D0D" wp14:editId="48B0704F">
+            <wp:simplePos x="0" y="0"/>
+            <wp:positionH relativeFrom="column">
+              <wp:posOffset>-55890</wp:posOffset>
+            </wp:positionH>
+            <wp:positionV relativeFrom="paragraph">
+              <wp:posOffset>361950</wp:posOffset>
+            </wp:positionV>
+            <wp:extent cx="1506846" cy="400050"/>
+            <wp:effectExtent l="0" t="0" r="0" b="0"/>
+            <wp:wrapNone/>
+            <wp:docPr id="1738221641" name="Picture 1"/>
+            <wp:cNvGraphicFramePr>
+              <a:graphicFrameLocks xmlns:a="http://schemas.openxmlformats.org/drawingml/2006/main" noChangeAspect="1"/>
+            </wp:cNvGraphicFramePr>
+            <a:graphic xmlns:a="http://schemas.openxmlformats.org/drawingml/2006/main">
+              <a:graphicData uri="http://schemas.openxmlformats.org/drawingml/2006/picture">
+                <pic:pic xmlns:pic="http://schemas.openxmlformats.org/drawingml/2006/picture">
+                  <pic:nvPicPr>
+                    <pic:cNvPr id="0" name="Picture 1"/>
+                    <pic:cNvPicPr>
+                      <a:picLocks noChangeAspect="1" noChangeArrowheads="1"/>
+                    </pic:cNvPicPr>
+                  </pic:nvPicPr>
+                  <pic:blipFill>
+                    <a:blip r:embed="rId7" cstate="print">
+                      <a:extLst>
+                        <a:ext uri="{28A0092B-C50C-407E-A947-70E740481C1C}">
+                          <a14:useLocalDpi xmlns:a14="http://schemas.microsoft.com/office/drawing/2010/main" val="0"/>
+                        </a:ext>
+                      </a:extLst>
+                    </a:blip>
+                    <a:srcRect/>
+                    <a:stretch>
+                      <a:fillRect/>
+                    </a:stretch>
+                  </pic:blipFill>
+                  <pic:spPr bwMode="auto">
+                    <a:xfrm>
+                      <a:off x="0" y="0"/>
+                      <a:ext cx="1506846" cy="400050"/>
+                    </a:xfrm>
+                    <a:prstGeom prst="rect">
+                      <a:avLst/>
+                    </a:prstGeom>
+                    <a:noFill/>
+                    <a:ln>
+                      <a:noFill/>
+                    </a:ln>
+                  </pic:spPr>
+                </pic:pic>
+              </a:graphicData>
+            </a:graphic>
+            <wp14:sizeRelH relativeFrom="margin">
+              <wp14:pctWidth>0</wp14:pctWidth>
+            </wp14:sizeRelH>
+            <wp14:sizeRelV relativeFrom="margin">
+              <wp14:pctHeight>0</wp14:pctHeight>
+            </wp14:sizeRelV>
+          </wp:anchor>
+        </w:drawing>
+      </w:r>
+      <w:r>
+        <w:rPr>
           <w:rFonts w:ascii="Bookman Old Style" w:hAnsi="Bookman Old Style"/>
           <w:b/>
           <w:noProof/>
@@ -23,7 +90,7 @@
         <mc:AlternateContent>
           <mc:Choice Requires="wpg">
             <w:drawing>
-              <wp:anchor distT="0" distB="0" distL="0" distR="0" simplePos="0" relativeHeight="251660288" behindDoc="1" locked="0" layoutInCell="1" allowOverlap="1" wp14:anchorId="27EFB66D" wp14:editId="3E893A45">
+              <wp:anchor distT="0" distB="0" distL="0" distR="0" simplePos="0" relativeHeight="251655680" behindDoc="1" locked="0" layoutInCell="1" allowOverlap="1" wp14:anchorId="27EFB66D" wp14:editId="3E893A45">
                 <wp:simplePos x="0" y="0"/>
                 <wp:positionH relativeFrom="page">
                   <wp:posOffset>0</wp:posOffset>
@@ -254,7 +321,7 @@
                           <pic:cNvPicPr/>
                         </pic:nvPicPr>
                         <pic:blipFill>
-                          <a:blip r:embed="rId7" cstate="print"/>
+                          <a:blip r:embed="rId8" cstate="print"/>
                           <a:stretch>
                             <a:fillRect/>
                           </a:stretch>
@@ -337,21 +404,6 @@
                                   <w:sz w:val="24"/>
                                 </w:rPr>
                               </w:pPr>
-                              <w:r>
-                                <w:rPr>
-                                  <w:rFonts w:ascii="SimSun"/>
-                                  <w:sz w:val="24"/>
-                                </w:rPr>
-                                <w:t>-</w:t>
-                              </w:r>
-                              <w:r>
-                                <w:rPr>
-                                  <w:rFonts w:ascii="SimSun"/>
-                                  <w:spacing w:val="-10"/>
-                                  <w:sz w:val="24"/>
-                                </w:rPr>
-                                <w:t>-</w:t>
-                              </w:r>
                             </w:p>
                           </w:txbxContent>
                         </wps:txbx>
@@ -367,7 +419,7 @@
           </mc:Choice>
           <mc:Fallback>
             <w:pict>
-              <v:group w14:anchorId="27EFB66D" id="Group 2" o:spid="_x0000_s1026" style="position:absolute;left:0;text-align:left;margin-left:0;margin-top:76pt;width:595.3pt;height:66.4pt;z-index:-251656192;mso-wrap-distance-left:0;mso-wrap-distance-right:0;mso-position-horizontal-relative:page;mso-position-vertical-relative:page" coordsize="75603,8432" o:gfxdata="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">
+              <v:group w14:anchorId="27EFB66D" id="Group 2" o:spid="_x0000_s1026" style="position:absolute;left:0;text-align:left;margin-left:0;margin-top:76pt;width:595.3pt;height:66.4pt;z-index:-251660800;mso-wrap-distance-left:0;mso-wrap-distance-right:0;mso-position-horizontal-relative:page;mso-position-vertical-relative:page" coordsize="75603,8432" o:gfxdata="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">
                 <v:shape id="Graphic 3" o:spid="_x0000_s1027" style="position:absolute;left:1238;width:9811;height:8432;visibility:visible;mso-wrap-style:square;v-text-anchor:top" coordsize="981075,843280" o:gfxdata="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" path="m981075,843280l,843280,,,981075,r,6350l12700,6350,6350,12700r6350,l12700,830580r-6350,l12700,836930r968375,l981075,843280xem12700,12700r-6350,l12700,6350r,6350xem968375,12700r-955675,l12700,6350r955675,l968375,12700xem968375,836930r,-830580l974725,12700r6350,l981075,830580r-6350,l968375,836930xem981075,12700r-6350,l968375,6350r12700,l981075,12700xem12700,836930l6350,830580r6350,l12700,836930xem968375,836930r-955675,l12700,830580r955675,l968375,836930xem981075,836930r-12700,l974725,830580r6350,l981075,836930xe" stroked="f">
                   <v:path arrowok="t"/>
                 </v:shape>
@@ -391,7 +443,7 @@
                   <o:lock v:ext="edit" aspectratio="t"/>
                 </v:shapetype>
                 <v:shape id="Image 4" o:spid="_x0000_s1028" type="#_x0000_t75" style="position:absolute;left:2286;top:1229;width:8534;height:4785;visibility:visible;mso-wrap-style:square" o:gfxdata="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">
-                  <v:imagedata r:id="rId8" o:title=""/>
+                  <v:imagedata r:id="rId9" o:title=""/>
                 </v:shape>
                 <v:shape id="Graphic 5" o:spid="_x0000_s1029" style="position:absolute;top:7097;width:75603;height:838;visibility:visible;mso-wrap-style:square;v-text-anchor:top" coordsize="7560309,83820" o:gfxdata="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" path="m7560309,83797l,31751,,,7560309,52046r,31751xe" fillcolor="#5b9bd4" stroked="f">
                   <v:path arrowok="t"/>
@@ -411,21 +463,6 @@
                             <w:sz w:val="24"/>
                           </w:rPr>
                         </w:pPr>
-                        <w:r>
-                          <w:rPr>
-                            <w:rFonts w:ascii="SimSun"/>
-                            <w:sz w:val="24"/>
-                          </w:rPr>
-                          <w:t>-</w:t>
-                        </w:r>
-                        <w:r>
-                          <w:rPr>
-                            <w:rFonts w:ascii="SimSun"/>
-                            <w:spacing w:val="-10"/>
-                            <w:sz w:val="24"/>
-                          </w:rPr>
-                          <w:t>-</w:t>
-                        </w:r>
                       </w:p>
                     </w:txbxContent>
                   </v:textbox>
@@ -716,7 +753,7 @@
           <w:sz w:val="6"/>
         </w:rPr>
         <w:drawing>
-          <wp:anchor distT="0" distB="0" distL="0" distR="0" simplePos="0" relativeHeight="487589888" behindDoc="1" locked="0" layoutInCell="1" allowOverlap="1" wp14:anchorId="436F3BD7" wp14:editId="5D72C65C">
+          <wp:anchor distT="0" distB="0" distL="0" distR="0" simplePos="0" relativeHeight="487589888" behindDoc="1" locked="0" layoutInCell="1" allowOverlap="1" wp14:anchorId="436F3BD7" wp14:editId="229FEB2D">
             <wp:simplePos x="0" y="0"/>
             <wp:positionH relativeFrom="page">
               <wp:posOffset>6432803</wp:posOffset>
@@ -739,7 +776,7 @@
                     <pic:cNvPicPr/>
                   </pic:nvPicPr>
                   <pic:blipFill>
-                    <a:blip r:embed="rId9" cstate="print"/>
+                    <a:blip r:embed="rId10" cstate="print"/>
                     <a:stretch>
                       <a:fillRect/>
                     </a:stretch>
@@ -776,6 +813,74 @@
       </w:pPr>
       <w:r>
         <w:rPr>
+          <w:noProof/>
+        </w:rPr>
+        <w:drawing>
+          <wp:anchor distT="0" distB="0" distL="114300" distR="114300" simplePos="0" relativeHeight="369624575" behindDoc="1" locked="0" layoutInCell="1" allowOverlap="1" wp14:anchorId="799CFA3C" wp14:editId="02A69BBE">
+            <wp:simplePos x="0" y="0"/>
+            <wp:positionH relativeFrom="column">
+              <wp:posOffset>-179705</wp:posOffset>
+            </wp:positionH>
+            <wp:positionV relativeFrom="paragraph">
+              <wp:posOffset>540385</wp:posOffset>
+            </wp:positionV>
+            <wp:extent cx="7558734" cy="8991600"/>
+            <wp:effectExtent l="0" t="0" r="4445" b="0"/>
+            <wp:wrapNone/>
+            <wp:docPr id="1694289484" name="Picture 3" descr="A drawing of a building&#10;&#10;AI-generated content may be incorrect."/>
+            <wp:cNvGraphicFramePr>
+              <a:graphicFrameLocks xmlns:a="http://schemas.openxmlformats.org/drawingml/2006/main" noChangeAspect="1"/>
+            </wp:cNvGraphicFramePr>
+            <a:graphic xmlns:a="http://schemas.openxmlformats.org/drawingml/2006/main">
+              <a:graphicData uri="http://schemas.openxmlformats.org/drawingml/2006/picture">
+                <pic:pic xmlns:pic="http://schemas.openxmlformats.org/drawingml/2006/picture">
+                  <pic:nvPicPr>
+                    <pic:cNvPr id="1694289484" name="Picture 3" descr="A drawing of a building&#10;&#10;AI-generated content may be incorrect."/>
+                    <pic:cNvPicPr>
+                      <a:picLocks noChangeAspect="1" noChangeArrowheads="1"/>
+                    </pic:cNvPicPr>
+                  </pic:nvPicPr>
+                  <pic:blipFill>
+                    <a:blip r:embed="rId11">
+                      <a:alphaModFix amt="6000"/>
+                      <a:extLst>
+                        <a:ext uri="{28A0092B-C50C-407E-A947-70E740481C1C}">
+                          <a14:useLocalDpi xmlns:a14="http://schemas.microsoft.com/office/drawing/2010/main" val="0"/>
+                        </a:ext>
+                      </a:extLst>
+                    </a:blip>
+                    <a:srcRect/>
+                    <a:stretch>
+                      <a:fillRect/>
+                    </a:stretch>
+                  </pic:blipFill>
+                  <pic:spPr bwMode="auto">
+                    <a:xfrm>
+                      <a:off x="0" y="0"/>
+                      <a:ext cx="7593428" cy="9032870"/>
+                    </a:xfrm>
+                    <a:prstGeom prst="rect">
+                      <a:avLst/>
+                    </a:prstGeom>
+                    <a:noFill/>
+                    <a:ln>
+                      <a:noFill/>
+                    </a:ln>
+                  </pic:spPr>
+                </pic:pic>
+              </a:graphicData>
+            </a:graphic>
+            <wp14:sizeRelH relativeFrom="margin">
+              <wp14:pctWidth>0</wp14:pctWidth>
+            </wp14:sizeRelH>
+            <wp14:sizeRelV relativeFrom="margin">
+              <wp14:pctHeight>0</wp14:pctHeight>
+            </wp14:sizeRelV>
+          </wp:anchor>
+        </w:drawing>
+      </w:r>
+      <w:r>
+        <w:rPr>
           <w:rFonts w:ascii="Bookman Old Style" w:hAnsi="Bookman Old Style"/>
           <w:b/>
           <w:color w:val="7030A0"/>
@@ -2317,7 +2422,7 @@
       </w:r>
     </w:p>
     <w:sectPr>
-      <w:footerReference w:type="default" r:id="rId10"/>
+      <w:footerReference w:type="default" r:id="rId12"/>
       <w:type w:val="continuous"/>
       <w:pgSz w:w="11910" w:h="16840"/>
       <w:pgMar w:top="40" w:right="425" w:bottom="280" w:left="283" w:header="720" w:footer="1281" w:gutter="0"/>

</xml_diff>